<commit_message>
grantt chart & goals
</commit_message>
<xml_diff>
--- a/sujil_mani_msc_project_proposal.docx
+++ b/sujil_mani_msc_project_proposal.docx
@@ -1175,13 +1175,41 @@
           <w:b w:val="0"/>
           <w:bCs/>
         </w:rPr>
-        <w:t xml:space="preserve">Age group of People </w:t>
+        <w:t>Knowing the a</w:t>
       </w:r>
       <w:r>
         <w:rPr>
           <w:b w:val="0"/>
           <w:bCs/>
         </w:rPr>
+        <w:t xml:space="preserve">ge group of </w:t>
+      </w:r>
+      <w:r>
+        <w:rPr>
+          <w:b w:val="0"/>
+          <w:bCs/>
+        </w:rPr>
+        <w:t>p</w:t>
+      </w:r>
+      <w:r>
+        <w:rPr>
+          <w:b w:val="0"/>
+          <w:bCs/>
+        </w:rPr>
+        <w:t xml:space="preserve">eople </w:t>
+      </w:r>
+      <w:r>
+        <w:rPr>
+          <w:b w:val="0"/>
+          <w:bCs/>
+        </w:rPr>
+        <w:t xml:space="preserve">who are </w:t>
+      </w:r>
+      <w:r>
+        <w:rPr>
+          <w:b w:val="0"/>
+          <w:bCs/>
+        </w:rPr>
         <w:t xml:space="preserve">more likely to </w:t>
       </w:r>
       <w:r>
@@ -1189,7 +1217,14 @@
           <w:b w:val="0"/>
           <w:bCs/>
         </w:rPr>
-        <w:t>Suicid</w:t>
+        <w:t>s</w:t>
+      </w:r>
+      <w:r>
+        <w:rPr>
+          <w:b w:val="0"/>
+          <w:bCs/>
+        </w:rPr>
+        <w:t>uicid</w:t>
       </w:r>
       <w:r>
         <w:rPr>
@@ -1223,6 +1258,13 @@
           <w:b w:val="0"/>
           <w:bCs/>
         </w:rPr>
+        <w:t xml:space="preserve">Find </w:t>
+      </w:r>
+      <w:r>
+        <w:rPr>
+          <w:b w:val="0"/>
+          <w:bCs/>
+        </w:rPr>
         <w:t>GDP of countries with lowest and highest suicide rates</w:t>
       </w:r>
     </w:p>
@@ -1277,6 +1319,13 @@
           <w:b w:val="0"/>
           <w:bCs/>
         </w:rPr>
+        <w:t xml:space="preserve">Understand </w:t>
+      </w:r>
+      <w:r>
+        <w:rPr>
+          <w:b w:val="0"/>
+          <w:bCs/>
+        </w:rPr>
         <w:t xml:space="preserve">Population and </w:t>
       </w:r>
       <w:r>
@@ -1299,14 +1348,138 @@
           <w:bCs/>
         </w:rPr>
         <w:t>.</w:t>
+      </w:r>
+    </w:p>
+    <w:p/>
+    <w:p>
+      <w:pPr>
+        <w:ind w:firstLine="360"/>
+        <w:rPr>
+          <w:b/>
+          <w:bCs/>
+          <w:u w:val="single"/>
+        </w:rPr>
+      </w:pPr>
+      <w:r>
+        <w:rPr>
+          <w:b/>
+          <w:bCs/>
+          <w:u w:val="single"/>
+        </w:rPr>
+        <w:t>Project Goals</w:t>
       </w:r>
     </w:p>
     <w:p>
       <w:pPr>
+        <w:pStyle w:val="ListParagraph"/>
+        <w:numPr>
+          <w:ilvl w:val="0"/>
+          <w:numId w:val="16"/>
+        </w:numPr>
+      </w:pPr>
+      <w:r>
+        <w:t>Support</w:t>
+      </w:r>
+      <w:r>
+        <w:t xml:space="preserve"> </w:t>
+      </w:r>
+      <w:r>
+        <w:t xml:space="preserve">social sector to identify </w:t>
+      </w:r>
+      <w:r>
+        <w:t xml:space="preserve">and help </w:t>
+      </w:r>
+      <w:r>
+        <w:t xml:space="preserve">individuals who </w:t>
+      </w:r>
+      <w:r>
+        <w:t>require</w:t>
+      </w:r>
+      <w:r>
+        <w:t xml:space="preserve"> help and </w:t>
+      </w:r>
+      <w:r>
+        <w:t>mitigate</w:t>
+      </w:r>
+      <w:r>
+        <w:t xml:space="preserve"> </w:t>
+      </w:r>
+      <w:r>
+        <w:t xml:space="preserve">the </w:t>
+      </w:r>
+      <w:r>
+        <w:t xml:space="preserve">loss of </w:t>
+      </w:r>
+      <w:r>
+        <w:t>life (</w:t>
+      </w:r>
+      <w:r>
+        <w:t>by providing useful</w:t>
+      </w:r>
+      <w:r>
+        <w:t xml:space="preserve"> inference</w:t>
+      </w:r>
+      <w:r>
+        <w:t>).</w:t>
+      </w:r>
+    </w:p>
+    <w:p>
+      <w:pPr>
+        <w:pStyle w:val="ListParagraph"/>
+        <w:numPr>
+          <w:ilvl w:val="0"/>
+          <w:numId w:val="16"/>
+        </w:numPr>
+      </w:pPr>
+      <w:r>
+        <w:t>Create</w:t>
+      </w:r>
+      <w:r>
+        <w:t xml:space="preserve"> and publish</w:t>
+      </w:r>
+      <w:r>
+        <w:t xml:space="preserve"> a web-based system </w:t>
+      </w:r>
+      <w:r>
+        <w:t xml:space="preserve">to study the data online </w:t>
+      </w:r>
+      <w:r>
+        <w:t>that can dynamically interact with the dashboard and database</w:t>
+      </w:r>
+      <w:r>
+        <w:t xml:space="preserve"> concurrently</w:t>
+      </w:r>
+      <w:r>
+        <w:t>.</w:t>
+      </w:r>
+    </w:p>
+    <w:p>
+      <w:pPr>
+        <w:pStyle w:val="ListParagraph"/>
+        <w:numPr>
+          <w:ilvl w:val="0"/>
+          <w:numId w:val="16"/>
+        </w:numPr>
+      </w:pPr>
+      <w:r>
+        <w:t xml:space="preserve">Use </w:t>
+      </w:r>
+      <w:r>
+        <w:t xml:space="preserve">Identify the factors affecting suicides in different </w:t>
+      </w:r>
+      <w:r>
+        <w:t>countries</w:t>
+      </w:r>
+      <w:r>
+        <w:t>.</w:t>
+      </w:r>
+    </w:p>
+    <w:p/>
+    <w:p>
+      <w:pPr>
         <w:pStyle w:val="Question"/>
       </w:pPr>
       <w:r>
-        <w:lastRenderedPageBreak/>
         <w:t>Data description, t</w:t>
       </w:r>
       <w:r>
@@ -1364,8 +1537,49 @@
         <w:t>Gantt Chart</w:t>
       </w:r>
     </w:p>
-    <w:p/>
     <w:p>
+      <w:r>
+        <w:rPr>
+          <w:noProof/>
+        </w:rPr>
+        <w:drawing>
+          <wp:inline distT="0" distB="0" distL="0" distR="0" wp14:anchorId="6DC97340" wp14:editId="7EC7D12A">
+            <wp:extent cx="5731510" cy="2616835"/>
+            <wp:effectExtent l="0" t="0" r="2540" b="0"/>
+            <wp:docPr id="4" name="Picture 4"/>
+            <wp:cNvGraphicFramePr>
+              <a:graphicFrameLocks xmlns:a="http://schemas.openxmlformats.org/drawingml/2006/main" noChangeAspect="1"/>
+            </wp:cNvGraphicFramePr>
+            <a:graphic xmlns:a="http://schemas.openxmlformats.org/drawingml/2006/main">
+              <a:graphicData uri="http://schemas.openxmlformats.org/drawingml/2006/picture">
+                <pic:pic xmlns:pic="http://schemas.openxmlformats.org/drawingml/2006/picture">
+                  <pic:nvPicPr>
+                    <pic:cNvPr id="1" name=""/>
+                    <pic:cNvPicPr/>
+                  </pic:nvPicPr>
+                  <pic:blipFill>
+                    <a:blip r:embed="rId9"/>
+                    <a:stretch>
+                      <a:fillRect/>
+                    </a:stretch>
+                  </pic:blipFill>
+                  <pic:spPr>
+                    <a:xfrm>
+                      <a:off x="0" y="0"/>
+                      <a:ext cx="5731510" cy="2616835"/>
+                    </a:xfrm>
+                    <a:prstGeom prst="rect">
+                      <a:avLst/>
+                    </a:prstGeom>
+                  </pic:spPr>
+                </pic:pic>
+              </a:graphicData>
+            </a:graphic>
+          </wp:inline>
+        </w:drawing>
+      </w:r>
+    </w:p>
+    <w:p>
       <w:pPr>
         <w:pStyle w:val="Question"/>
       </w:pPr>
@@ -1388,7 +1602,17 @@
         <w:t xml:space="preserve"> of the project</w:t>
       </w:r>
     </w:p>
-    <w:p/>
+    <w:p>
+      <w:r>
+        <w:t xml:space="preserve">I needed a server to </w:t>
+      </w:r>
+      <w:r>
+        <w:t>publish</w:t>
+      </w:r>
+      <w:r>
+        <w:t xml:space="preserve"> the project online, So I will be using a Mochahost server owned by me.</w:t>
+      </w:r>
+    </w:p>
     <w:p>
       <w:pPr>
         <w:pStyle w:val="Question"/>
@@ -1473,7 +1697,7 @@
       </w:r>
     </w:p>
     <w:sectPr>
-      <w:headerReference w:type="default" r:id="rId9"/>
+      <w:headerReference w:type="default" r:id="rId10"/>
       <w:pgSz w:w="11906" w:h="16838"/>
       <w:pgMar w:top="1134" w:right="1440" w:bottom="1134" w:left="1440" w:header="709" w:footer="709" w:gutter="0"/>
       <w:cols w:space="708"/>
@@ -2742,6 +2966,95 @@
       </w:pPr>
     </w:lvl>
     <w:lvl w:ilvl="8" w:tplc="0C09001B" w:tentative="1">
+      <w:start w:val="1"/>
+      <w:numFmt w:val="lowerRoman"/>
+      <w:lvlText w:val="%9."/>
+      <w:lvlJc w:val="right"/>
+      <w:pPr>
+        <w:ind w:left="6480" w:hanging="180"/>
+      </w:pPr>
+    </w:lvl>
+  </w:abstractNum>
+  <w:abstractNum w:abstractNumId="12" w15:restartNumberingAfterBreak="0">
+    <w:nsid w:val="70F8196E"/>
+    <w:multiLevelType w:val="hybridMultilevel"/>
+    <w:tmpl w:val="3F8C4346"/>
+    <w:lvl w:ilvl="0" w:tplc="04090019">
+      <w:start w:val="1"/>
+      <w:numFmt w:val="lowerLetter"/>
+      <w:lvlText w:val="%1."/>
+      <w:lvlJc w:val="left"/>
+      <w:pPr>
+        <w:ind w:left="720" w:hanging="360"/>
+      </w:pPr>
+      <w:rPr>
+        <w:rFonts w:hint="default"/>
+      </w:rPr>
+    </w:lvl>
+    <w:lvl w:ilvl="1" w:tplc="04090019" w:tentative="1">
+      <w:start w:val="1"/>
+      <w:numFmt w:val="lowerLetter"/>
+      <w:lvlText w:val="%2."/>
+      <w:lvlJc w:val="left"/>
+      <w:pPr>
+        <w:ind w:left="1440" w:hanging="360"/>
+      </w:pPr>
+    </w:lvl>
+    <w:lvl w:ilvl="2" w:tplc="0409001B" w:tentative="1">
+      <w:start w:val="1"/>
+      <w:numFmt w:val="lowerRoman"/>
+      <w:lvlText w:val="%3."/>
+      <w:lvlJc w:val="right"/>
+      <w:pPr>
+        <w:ind w:left="2160" w:hanging="180"/>
+      </w:pPr>
+    </w:lvl>
+    <w:lvl w:ilvl="3" w:tplc="0409000F" w:tentative="1">
+      <w:start w:val="1"/>
+      <w:numFmt w:val="decimal"/>
+      <w:lvlText w:val="%4."/>
+      <w:lvlJc w:val="left"/>
+      <w:pPr>
+        <w:ind w:left="2880" w:hanging="360"/>
+      </w:pPr>
+    </w:lvl>
+    <w:lvl w:ilvl="4" w:tplc="04090019" w:tentative="1">
+      <w:start w:val="1"/>
+      <w:numFmt w:val="lowerLetter"/>
+      <w:lvlText w:val="%5."/>
+      <w:lvlJc w:val="left"/>
+      <w:pPr>
+        <w:ind w:left="3600" w:hanging="360"/>
+      </w:pPr>
+    </w:lvl>
+    <w:lvl w:ilvl="5" w:tplc="0409001B" w:tentative="1">
+      <w:start w:val="1"/>
+      <w:numFmt w:val="lowerRoman"/>
+      <w:lvlText w:val="%6."/>
+      <w:lvlJc w:val="right"/>
+      <w:pPr>
+        <w:ind w:left="4320" w:hanging="180"/>
+      </w:pPr>
+    </w:lvl>
+    <w:lvl w:ilvl="6" w:tplc="0409000F" w:tentative="1">
+      <w:start w:val="1"/>
+      <w:numFmt w:val="decimal"/>
+      <w:lvlText w:val="%7."/>
+      <w:lvlJc w:val="left"/>
+      <w:pPr>
+        <w:ind w:left="5040" w:hanging="360"/>
+      </w:pPr>
+    </w:lvl>
+    <w:lvl w:ilvl="7" w:tplc="04090019" w:tentative="1">
+      <w:start w:val="1"/>
+      <w:numFmt w:val="lowerLetter"/>
+      <w:lvlText w:val="%8."/>
+      <w:lvlJc w:val="left"/>
+      <w:pPr>
+        <w:ind w:left="5760" w:hanging="360"/>
+      </w:pPr>
+    </w:lvl>
+    <w:lvl w:ilvl="8" w:tplc="0409001B" w:tentative="1">
       <w:start w:val="1"/>
       <w:numFmt w:val="lowerRoman"/>
       <w:lvlText w:val="%9."/>
@@ -2804,6 +3117,9 @@
   </w:num>
   <w:num w:numId="15">
     <w:abstractNumId w:val="5"/>
+  </w:num>
+  <w:num w:numId="16">
+    <w:abstractNumId w:val="12"/>
   </w:num>
 </w:numbering>
 </file>

</xml_diff>

<commit_message>
minor changes in grammer
</commit_message>
<xml_diff>
--- a/sujil_mani_msc_project_proposal.docx
+++ b/sujil_mani_msc_project_proposal.docx
@@ -797,12 +797,6 @@
         <w:t xml:space="preserve"> new findings </w:t>
       </w:r>
       <w:r>
-        <w:t>that</w:t>
-      </w:r>
-      <w:r>
-        <w:t xml:space="preserve"> are </w:t>
-      </w:r>
-      <w:r>
         <w:t>useful</w:t>
       </w:r>
       <w:r>
@@ -1586,89 +1580,83 @@
         <w:t>, Year,</w:t>
       </w:r>
       <w:r>
+        <w:t xml:space="preserve"> sex</w:t>
+      </w:r>
+      <w:r>
+        <w:t xml:space="preserve">, </w:t>
+      </w:r>
+      <w:r>
+        <w:t>age</w:t>
+      </w:r>
+      <w:r>
+        <w:t xml:space="preserve">, </w:t>
+      </w:r>
+      <w:r>
+        <w:t>country-year</w:t>
+      </w:r>
+      <w:r>
+        <w:t>,</w:t>
+      </w:r>
+      <w:r>
         <w:t xml:space="preserve"> </w:t>
       </w:r>
       <w:r>
-        <w:t>sex</w:t>
+        <w:t xml:space="preserve">generation </w:t>
+      </w:r>
+      <w:r>
+        <w:t>:- all these variables are nominal categorical</w:t>
+      </w:r>
+    </w:p>
+    <w:p>
+      <w:r>
+        <w:rPr>
+          <w:b/>
+          <w:bCs/>
+        </w:rPr>
+        <w:t xml:space="preserve">Continuous Data :- </w:t>
+      </w:r>
+      <w:r>
+        <w:t>suicides/100k pop</w:t>
       </w:r>
       <w:r>
         <w:t xml:space="preserve">, </w:t>
       </w:r>
       <w:r>
-        <w:t>age</w:t>
+        <w:t>HDI for year</w:t>
       </w:r>
       <w:r>
         <w:t xml:space="preserve">, </w:t>
       </w:r>
       <w:r>
-        <w:t>country-year</w:t>
-      </w:r>
-      <w:r>
-        <w:t>,</w:t>
-      </w:r>
-      <w:r>
-        <w:t xml:space="preserve"> </w:t>
-      </w:r>
-      <w:r>
-        <w:t xml:space="preserve">generation </w:t>
-      </w:r>
-      <w:r>
-        <w:t>:- all these variables are nominal categorical</w:t>
-      </w:r>
-    </w:p>
-    <w:p>
-      <w:r>
-        <w:rPr>
-          <w:b/>
-          <w:bCs/>
-        </w:rPr>
-        <w:t xml:space="preserve">Continuous Data :- </w:t>
-      </w:r>
-      <w:r>
-        <w:t>suicides/100k pop</w:t>
+        <w:t>gdp_for_year ($)</w:t>
       </w:r>
       <w:r>
         <w:t xml:space="preserve">, </w:t>
       </w:r>
       <w:r>
-        <w:t>HDI for year</w:t>
+        <w:t>gdp_per_capita ($)</w:t>
+      </w:r>
+    </w:p>
+    <w:p>
+      <w:r>
+        <w:rPr>
+          <w:b/>
+          <w:bCs/>
+        </w:rPr>
+        <w:t>Discrete</w:t>
+      </w:r>
+      <w:r>
+        <w:rPr>
+          <w:b/>
+          <w:bCs/>
+        </w:rPr>
+        <w:t xml:space="preserve"> Data :- </w:t>
+      </w:r>
+      <w:r>
+        <w:t>suicides_no</w:t>
       </w:r>
       <w:r>
         <w:t xml:space="preserve">, </w:t>
-      </w:r>
-      <w:r>
-        <w:t>gdp_for_year ($)</w:t>
-      </w:r>
-      <w:r>
-        <w:t xml:space="preserve">, </w:t>
-      </w:r>
-      <w:r>
-        <w:t>gdp_per_capita ($)</w:t>
-      </w:r>
-    </w:p>
-    <w:p>
-      <w:r>
-        <w:rPr>
-          <w:b/>
-          <w:bCs/>
-        </w:rPr>
-        <w:t>Discrete</w:t>
-      </w:r>
-      <w:r>
-        <w:rPr>
-          <w:b/>
-          <w:bCs/>
-        </w:rPr>
-        <w:t xml:space="preserve"> Data :- </w:t>
-      </w:r>
-      <w:r>
-        <w:t>suicides_no</w:t>
-      </w:r>
-      <w:r>
-        <w:t>,</w:t>
-      </w:r>
-      <w:r>
-        <w:t xml:space="preserve"> </w:t>
       </w:r>
       <w:r>
         <w:t>population</w:t>

</xml_diff>

<commit_message>
ethics application form added
</commit_message>
<xml_diff>
--- a/sujil_mani_msc_project_proposal.docx
+++ b/sujil_mani_msc_project_proposal.docx
@@ -1079,6 +1079,66 @@
     </w:p>
     <w:p>
       <w:pPr>
+        <w:pStyle w:val="ListParagraph"/>
+        <w:numPr>
+          <w:ilvl w:val="0"/>
+          <w:numId w:val="15"/>
+        </w:numPr>
+        <w:rPr>
+          <w:highlight w:val="yellow"/>
+        </w:rPr>
+      </w:pPr>
+      <w:r>
+        <w:rPr>
+          <w:highlight w:val="yellow"/>
+        </w:rPr>
+        <w:t>Relation between Human Development Index and Suicide ratio</w:t>
+      </w:r>
+    </w:p>
+    <w:p>
+      <w:pPr>
+        <w:pStyle w:val="ListParagraph"/>
+        <w:numPr>
+          <w:ilvl w:val="0"/>
+          <w:numId w:val="15"/>
+        </w:numPr>
+        <w:rPr>
+          <w:highlight w:val="yellow"/>
+        </w:rPr>
+      </w:pPr>
+      <w:r>
+        <w:rPr>
+          <w:highlight w:val="yellow"/>
+        </w:rPr>
+        <w:t xml:space="preserve">What factors are affecting suicide </w:t>
+      </w:r>
+      <w:r>
+        <w:rPr>
+          <w:highlight w:val="yellow"/>
+        </w:rPr>
+        <w:t>rate?</w:t>
+      </w:r>
+    </w:p>
+    <w:p>
+      <w:pPr>
+        <w:pStyle w:val="ListParagraph"/>
+        <w:numPr>
+          <w:ilvl w:val="0"/>
+          <w:numId w:val="15"/>
+        </w:numPr>
+        <w:rPr>
+          <w:highlight w:val="yellow"/>
+        </w:rPr>
+      </w:pPr>
+      <w:r>
+        <w:rPr>
+          <w:highlight w:val="yellow"/>
+        </w:rPr>
+        <w:t>Does Suicide rate have any relation on gender?</w:t>
+      </w:r>
+    </w:p>
+    <w:p>
+      <w:pPr>
         <w:pStyle w:val="Question"/>
         <w:numPr>
           <w:ilvl w:val="0"/>
@@ -1334,6 +1394,7 @@
           <w:b w:val="0"/>
           <w:bCs/>
         </w:rPr>
+        <w:lastRenderedPageBreak/>
         <w:t xml:space="preserve">Understand </w:t>
       </w:r>
       <w:r>
@@ -1381,7 +1442,6 @@
           <w:bCs/>
           <w:u w:val="single"/>
         </w:rPr>
-        <w:lastRenderedPageBreak/>
         <w:t>Project Goals</w:t>
       </w:r>
     </w:p>
@@ -1554,7 +1614,15 @@
           <w:b/>
           <w:bCs/>
         </w:rPr>
-        <w:t>Nominal Data</w:t>
+        <w:t xml:space="preserve">Nominal </w:t>
+      </w:r>
+      <w:proofErr w:type="gramStart"/>
+      <w:r>
+        <w:rPr>
+          <w:b/>
+          <w:bCs/>
+        </w:rPr>
+        <w:t>Data</w:t>
       </w:r>
       <w:r>
         <w:rPr>
@@ -1568,7 +1636,15 @@
           <w:b/>
           <w:bCs/>
         </w:rPr>
-        <w:t>:-</w:t>
+        <w:t>:</w:t>
+      </w:r>
+      <w:proofErr w:type="gramEnd"/>
+      <w:r>
+        <w:rPr>
+          <w:b/>
+          <w:bCs/>
+        </w:rPr>
+        <w:t>-</w:t>
       </w:r>
       <w:r>
         <w:t>c</w:t>
@@ -1613,7 +1689,23 @@
           <w:b/>
           <w:bCs/>
         </w:rPr>
-        <w:t xml:space="preserve">Continuous Data :- </w:t>
+        <w:t xml:space="preserve">Continuous </w:t>
+      </w:r>
+      <w:proofErr w:type="gramStart"/>
+      <w:r>
+        <w:rPr>
+          <w:b/>
+          <w:bCs/>
+        </w:rPr>
+        <w:t>Data :</w:t>
+      </w:r>
+      <w:proofErr w:type="gramEnd"/>
+      <w:r>
+        <w:rPr>
+          <w:b/>
+          <w:bCs/>
+        </w:rPr>
+        <w:t xml:space="preserve">- </w:t>
       </w:r>
       <w:r>
         <w:t>suicides/100k pop</w:t>
@@ -1627,14 +1719,24 @@
       <w:r>
         <w:t xml:space="preserve">, </w:t>
       </w:r>
-      <w:r>
-        <w:t>gdp_for_year ($)</w:t>
+      <w:proofErr w:type="spellStart"/>
+      <w:r>
+        <w:t>gdp_for_year</w:t>
+      </w:r>
+      <w:proofErr w:type="spellEnd"/>
+      <w:r>
+        <w:t xml:space="preserve"> ($)</w:t>
       </w:r>
       <w:r>
         <w:t xml:space="preserve">, </w:t>
       </w:r>
-      <w:r>
-        <w:t>gdp_per_capita ($)</w:t>
+      <w:proofErr w:type="spellStart"/>
+      <w:r>
+        <w:t>gdp_per_capita</w:t>
+      </w:r>
+      <w:proofErr w:type="spellEnd"/>
+      <w:r>
+        <w:t xml:space="preserve"> ($)</w:t>
       </w:r>
     </w:p>
     <w:p>
@@ -1650,11 +1752,29 @@
           <w:b/>
           <w:bCs/>
         </w:rPr>
-        <w:t xml:space="preserve"> Data :- </w:t>
-      </w:r>
+        <w:t xml:space="preserve"> </w:t>
+      </w:r>
+      <w:proofErr w:type="gramStart"/>
+      <w:r>
+        <w:rPr>
+          <w:b/>
+          <w:bCs/>
+        </w:rPr>
+        <w:t>Data :</w:t>
+      </w:r>
+      <w:proofErr w:type="gramEnd"/>
+      <w:r>
+        <w:rPr>
+          <w:b/>
+          <w:bCs/>
+        </w:rPr>
+        <w:t xml:space="preserve">- </w:t>
+      </w:r>
+      <w:proofErr w:type="spellStart"/>
       <w:r>
         <w:t>suicides_no</w:t>
       </w:r>
+      <w:proofErr w:type="spellEnd"/>
       <w:r>
         <w:t xml:space="preserve">, </w:t>
       </w:r>
@@ -1921,6 +2041,7 @@
     </w:p>
     <w:p>
       <w:r>
+        <w:lastRenderedPageBreak/>
         <w:t xml:space="preserve">I need a server to </w:t>
       </w:r>
       <w:r>
@@ -1941,7 +2062,6 @@
         <w:pStyle w:val="Question"/>
       </w:pPr>
       <w:r>
-        <w:lastRenderedPageBreak/>
         <w:t xml:space="preserve">Risks – What risks can you identify? What will be the impact if the risk becomes a reality? What can you do to minimize the impact? </w:t>
       </w:r>
     </w:p>

</xml_diff>